<commit_message>
Job Description file download Testing
</commit_message>
<xml_diff>
--- a/Documentation - Zyphor.docx
+++ b/Documentation - Zyphor.docx
@@ -8312,7 +8312,10 @@
         <w:spacing w:line="360" w:lineRule="auto"/>
       </w:pPr>
       <w:r>
-        <w:t>Add/delete the details of the placement drive.</w:t>
+        <w:t>Add</w:t>
+      </w:r>
+      <w:r>
+        <w:t xml:space="preserve"> the details of the placement drive.</w:t>
       </w:r>
     </w:p>
     <w:p>
@@ -8326,19 +8329,6 @@
       </w:pPr>
       <w:r>
         <w:t>View students enrolled.</w:t>
-      </w:r>
-    </w:p>
-    <w:p>
-      <w:pPr>
-        <w:pStyle w:val="BodyText"/>
-        <w:numPr>
-          <w:ilvl w:val="0"/>
-          <w:numId w:val="14"/>
-        </w:numPr>
-        <w:spacing w:line="360" w:lineRule="auto"/>
-      </w:pPr>
-      <w:r>
-        <w:t>View placement status of the student.</w:t>
       </w:r>
     </w:p>
     <w:p>
@@ -9035,6 +9025,14 @@
         <w:ind w:firstLine="720"/>
         <w:jc w:val="both"/>
       </w:pPr>
+    </w:p>
+    <w:p>
+      <w:pPr>
+        <w:pStyle w:val="BodyText"/>
+        <w:spacing w:line="360" w:lineRule="auto"/>
+        <w:ind w:firstLine="720"/>
+        <w:jc w:val="both"/>
+      </w:pPr>
       <w:r>
         <w:t>This system keeps track of student information related to placement. It enhances the current system. It offers the capability of storing the student’s information, decreasing the amount of human effort required. It will save time and energy that would otherwise be spent on creating reports and gathering data.</w:t>
       </w:r>
@@ -10051,6 +10049,16 @@
         </w:tabs>
         <w:spacing w:before="207" w:line="360" w:lineRule="auto"/>
         <w:jc w:val="both"/>
+      </w:pPr>
+    </w:p>
+    <w:p>
+      <w:pPr>
+        <w:pStyle w:val="Heading3"/>
+        <w:tabs>
+          <w:tab w:val="left" w:pos="540"/>
+        </w:tabs>
+        <w:spacing w:before="207" w:line="360" w:lineRule="auto"/>
+        <w:jc w:val="both"/>
         <w:rPr>
           <w:b w:val="0"/>
         </w:rPr>
@@ -10172,6 +10180,7 @@
         <w:jc w:val="both"/>
       </w:pPr>
       <w:r>
+        <w:lastRenderedPageBreak/>
         <w:t>What do the students do in the system?</w:t>
       </w:r>
     </w:p>
@@ -10183,7 +10192,6 @@
         <w:jc w:val="both"/>
       </w:pPr>
       <w:r>
-        <w:lastRenderedPageBreak/>
         <w:t xml:space="preserve">A) </w:t>
       </w:r>
       <w:r>
@@ -10450,7 +10458,11 @@
         <w:jc w:val="both"/>
       </w:pPr>
       <w:r>
-        <w:t>Based on your experience and observations, do you believe there is a need for improvement or enhancement in the existing placement cell system? If yes, what areas would you prioritize for improvement?</w:t>
+        <w:t xml:space="preserve">Based on your experience and observations, do you believe there is a need for improvement or enhancement in the existing placement cell system? If yes, what areas would you </w:t>
+      </w:r>
+      <w:r>
+        <w:lastRenderedPageBreak/>
+        <w:t>prioritize for improvement?</w:t>
       </w:r>
     </w:p>
     <w:p>
@@ -10464,7 +10476,6 @@
         <w:jc w:val="both"/>
       </w:pPr>
       <w:r>
-        <w:lastRenderedPageBreak/>
         <w:t>Yes, currently we don’t have a provision for giving the mock test for students. So we can give the students mock tests as a preparation before attending any drives. By this, the students can assess themselves and make necessary preparations for them.</w:t>
       </w:r>
     </w:p>
@@ -10582,6 +10593,20 @@
       <w:r>
         <w:t>INTRODUCTION</w:t>
       </w:r>
+    </w:p>
+    <w:p>
+      <w:pPr>
+        <w:pStyle w:val="Heading2"/>
+        <w:tabs>
+          <w:tab w:val="left" w:pos="360"/>
+        </w:tabs>
+        <w:spacing w:before="173" w:line="360" w:lineRule="auto"/>
+        <w:ind w:left="0"/>
+        <w:jc w:val="both"/>
+        <w:rPr>
+          <w:b w:val="0"/>
+        </w:rPr>
+      </w:pPr>
     </w:p>
     <w:p>
       <w:pPr>
@@ -11044,6 +11069,7 @@
         <w:rPr>
           <w:sz w:val="33"/>
         </w:rPr>
+        <w:lastRenderedPageBreak/>
         <w:br w:type="page"/>
       </w:r>
     </w:p>
@@ -12509,30 +12535,6 @@
           <w:sz w:val="24"/>
         </w:rPr>
       </w:pPr>
-      <w:r>
-        <w:rPr>
-          <w:sz w:val="24"/>
-        </w:rPr>
-        <w:tab/>
-      </w:r>
-      <w:r>
-        <w:rPr>
-          <w:sz w:val="24"/>
-        </w:rPr>
-        <w:t xml:space="preserve">A sequence diagram essentially shows how things interact with one another </w:t>
-      </w:r>
-      <w:r>
-        <w:rPr>
-          <w:sz w:val="24"/>
-        </w:rPr>
-        <w:t>sequentially, or</w:t>
-      </w:r>
-      <w:r>
-        <w:rPr>
-          <w:sz w:val="24"/>
-        </w:rPr>
-        <w:t xml:space="preserve"> the order in which these interactions occur. A sequence diagram can also be referred to as event diagrams or event scenarios. Sequence diagrams show the actions taken by the components of a system in chronological order. Businesspeople and software engineers frequently use these diagrams to record and comprehend the requirements for new and current systems.</w:t>
-      </w:r>
     </w:p>
     <w:p>
       <w:pPr>
@@ -12550,8 +12552,58 @@
         <w:rPr>
           <w:sz w:val="24"/>
         </w:rPr>
+        <w:tab/>
+      </w:r>
+      <w:r>
+        <w:rPr>
+          <w:sz w:val="24"/>
+        </w:rPr>
+        <w:t xml:space="preserve">A sequence diagram essentially shows how things interact with one another </w:t>
+      </w:r>
+      <w:r>
+        <w:rPr>
+          <w:sz w:val="24"/>
+        </w:rPr>
+        <w:t>sequentially, or</w:t>
+      </w:r>
+      <w:r>
+        <w:rPr>
+          <w:sz w:val="24"/>
+        </w:rPr>
+        <w:t xml:space="preserve"> the order in which these interactions occur. A sequence diagram can also be referred to as event diagrams or event scenarios. Sequence diagrams show the actions taken by the components of a system in chronological order. Businesspeople and software engineers frequently use these diagrams to record and comprehend the requirements for new and current systems.</w:t>
+      </w:r>
+    </w:p>
+    <w:p>
+      <w:pPr>
+        <w:tabs>
+          <w:tab w:val="left" w:pos="1300"/>
+          <w:tab w:val="left" w:pos="1301"/>
+        </w:tabs>
+        <w:spacing w:line="360" w:lineRule="auto"/>
+        <w:jc w:val="both"/>
+        <w:rPr>
+          <w:sz w:val="24"/>
+        </w:rPr>
+      </w:pPr>
+      <w:r>
+        <w:rPr>
+          <w:sz w:val="24"/>
+        </w:rPr>
         <w:t>Sequence Diagram Notations –</w:t>
       </w:r>
+    </w:p>
+    <w:p>
+      <w:pPr>
+        <w:tabs>
+          <w:tab w:val="left" w:pos="1300"/>
+          <w:tab w:val="left" w:pos="1301"/>
+        </w:tabs>
+        <w:spacing w:line="360" w:lineRule="auto"/>
+        <w:jc w:val="both"/>
+        <w:rPr>
+          <w:sz w:val="24"/>
+        </w:rPr>
+      </w:pPr>
     </w:p>
     <w:p>
       <w:pPr>
@@ -12587,33 +12639,17 @@
     <w:p>
       <w:pPr>
         <w:pStyle w:val="ListParagraph"/>
-        <w:numPr>
-          <w:ilvl w:val="0"/>
-          <w:numId w:val="30"/>
-        </w:numPr>
         <w:tabs>
           <w:tab w:val="left" w:pos="1300"/>
           <w:tab w:val="left" w:pos="1301"/>
         </w:tabs>
         <w:spacing w:line="360" w:lineRule="auto"/>
+        <w:ind w:left="1080"/>
         <w:jc w:val="both"/>
         <w:rPr>
           <w:sz w:val="24"/>
         </w:rPr>
       </w:pPr>
-      <w:r>
-        <w:rPr>
-          <w:b/>
-          <w:sz w:val="24"/>
-        </w:rPr>
-        <w:t>Lifelines</w:t>
-      </w:r>
-      <w:r>
-        <w:rPr>
-          <w:sz w:val="24"/>
-        </w:rPr>
-        <w:t xml:space="preserve"> – A lifeline is a named element in a sequence diagram that represents an individual participant. So, in a sequence diagram, each incident is represented by a lifeline. A sequence diagram's lifeline elements are at the top.</w:t>
-      </w:r>
     </w:p>
     <w:p>
       <w:pPr>
@@ -12637,6 +12673,52 @@
           <w:b/>
           <w:sz w:val="24"/>
         </w:rPr>
+        <w:t>Lifelines</w:t>
+      </w:r>
+      <w:r>
+        <w:rPr>
+          <w:sz w:val="24"/>
+        </w:rPr>
+        <w:t xml:space="preserve"> – A lifeline is a named element in a sequence diagram that represents an individual participant. So, in a sequence diagram, each incident is represented by a lifeline. A sequence diagram's lifeline elements are at the top.</w:t>
+      </w:r>
+    </w:p>
+    <w:p>
+      <w:pPr>
+        <w:pStyle w:val="ListParagraph"/>
+        <w:tabs>
+          <w:tab w:val="left" w:pos="1300"/>
+          <w:tab w:val="left" w:pos="1301"/>
+        </w:tabs>
+        <w:spacing w:line="360" w:lineRule="auto"/>
+        <w:ind w:left="1080"/>
+        <w:jc w:val="both"/>
+        <w:rPr>
+          <w:sz w:val="24"/>
+        </w:rPr>
+      </w:pPr>
+    </w:p>
+    <w:p>
+      <w:pPr>
+        <w:pStyle w:val="ListParagraph"/>
+        <w:numPr>
+          <w:ilvl w:val="0"/>
+          <w:numId w:val="30"/>
+        </w:numPr>
+        <w:tabs>
+          <w:tab w:val="left" w:pos="1300"/>
+          <w:tab w:val="left" w:pos="1301"/>
+        </w:tabs>
+        <w:spacing w:line="360" w:lineRule="auto"/>
+        <w:jc w:val="both"/>
+        <w:rPr>
+          <w:sz w:val="24"/>
+        </w:rPr>
+      </w:pPr>
+      <w:r>
+        <w:rPr>
+          <w:b/>
+          <w:sz w:val="24"/>
+        </w:rPr>
         <w:t>Messages</w:t>
       </w:r>
       <w:r>
@@ -12874,6 +12956,21 @@
     <w:p>
       <w:pPr>
         <w:pStyle w:val="ListParagraph"/>
+        <w:tabs>
+          <w:tab w:val="left" w:pos="1300"/>
+          <w:tab w:val="left" w:pos="1301"/>
+        </w:tabs>
+        <w:spacing w:line="360" w:lineRule="auto"/>
+        <w:ind w:left="1080"/>
+        <w:jc w:val="both"/>
+        <w:rPr>
+          <w:sz w:val="24"/>
+        </w:rPr>
+      </w:pPr>
+    </w:p>
+    <w:p>
+      <w:pPr>
+        <w:pStyle w:val="ListParagraph"/>
         <w:numPr>
           <w:ilvl w:val="0"/>
           <w:numId w:val="30"/>
@@ -12893,6 +12990,7 @@
           <w:b/>
           <w:sz w:val="24"/>
         </w:rPr>
+        <w:lastRenderedPageBreak/>
         <w:t>Guards</w:t>
       </w:r>
       <w:r>
@@ -12939,7 +13037,6 @@
           <w:b/>
           <w:sz w:val="24"/>
         </w:rPr>
-        <w:lastRenderedPageBreak/>
         <w:t>Uses of sequence diagrams –</w:t>
       </w:r>
     </w:p>
@@ -13197,6 +13294,14 @@
         <w:ind w:firstLine="720"/>
         <w:jc w:val="both"/>
       </w:pPr>
+    </w:p>
+    <w:p>
+      <w:pPr>
+        <w:pStyle w:val="BodyText"/>
+        <w:spacing w:line="360" w:lineRule="auto"/>
+        <w:ind w:firstLine="720"/>
+        <w:jc w:val="both"/>
+      </w:pPr>
       <w:r>
         <w:t>Another crucial UML diagram for describing the system's dynamic elements is the activity diagram. An activity diagram is essentially a flowchart that shows how one activity leads to another. The action might be referred to as a system operation. One operation leads to the next in the control flow. This flow may be parallel, contemporaneous, or branched. Activity diagrams use many features, such as fork, join, etc., to cope with all types of flow control. An activity diagram is a behavioral diagram i.e. it depicts the behavior of a system. An activity diagram portrays the control flow from a start point to a finish point showing the various decision paths that exist while the activity is being executed.</w:t>
       </w:r>
@@ -13374,6 +13479,14 @@
       <w:r>
         <w:t>Diagram</w:t>
       </w:r>
+    </w:p>
+    <w:p>
+      <w:pPr>
+        <w:pStyle w:val="BodyText"/>
+        <w:spacing w:line="360" w:lineRule="auto"/>
+        <w:ind w:firstLine="720"/>
+        <w:jc w:val="both"/>
+      </w:pPr>
     </w:p>
     <w:p>
       <w:pPr>
@@ -13536,6 +13649,14 @@
         <w:ind w:firstLine="720"/>
         <w:jc w:val="both"/>
       </w:pPr>
+    </w:p>
+    <w:p>
+      <w:pPr>
+        <w:pStyle w:val="BodyText"/>
+        <w:spacing w:line="360" w:lineRule="auto"/>
+        <w:ind w:firstLine="720"/>
+        <w:jc w:val="both"/>
+      </w:pPr>
       <w:r>
         <w:t>Since class diagrams are the source of object diagrams, class diagrams are a prerequisite for object diagrams. An instance of a class diagram is represented by an object diagram. Class and object diagrams both use the same fundamental ideas. The static view of a system is also represented by object diagrams, but this static view represents a momentary snapshot of the system. To represent a group of items and their connections as an instance, object diagrams are employed.</w:t>
       </w:r>
@@ -13652,6 +13773,19 @@
         <w:spacing w:line="360" w:lineRule="auto"/>
         <w:jc w:val="both"/>
         <w:rPr>
+          <w:color w:val="000000"/>
+          <w:sz w:val="24"/>
+        </w:rPr>
+      </w:pPr>
+    </w:p>
+    <w:p>
+      <w:pPr>
+        <w:tabs>
+          <w:tab w:val="left" w:pos="720"/>
+        </w:tabs>
+        <w:spacing w:line="360" w:lineRule="auto"/>
+        <w:jc w:val="both"/>
+        <w:rPr>
           <w:sz w:val="28"/>
         </w:rPr>
       </w:pPr>
@@ -13806,6 +13940,18 @@
         <w:lastRenderedPageBreak/>
         <w:t>4.2.8 Deployment Diagram</w:t>
       </w:r>
+    </w:p>
+    <w:p>
+      <w:pPr>
+        <w:tabs>
+          <w:tab w:val="left" w:pos="630"/>
+        </w:tabs>
+        <w:spacing w:line="360" w:lineRule="auto"/>
+        <w:jc w:val="both"/>
+        <w:rPr>
+          <w:sz w:val="24"/>
+        </w:rPr>
+      </w:pPr>
     </w:p>
     <w:p>
       <w:pPr>
@@ -15021,6 +15167,14 @@
         <w:ind w:firstLine="600"/>
         <w:jc w:val="both"/>
       </w:pPr>
+    </w:p>
+    <w:p>
+      <w:pPr>
+        <w:pStyle w:val="BodyText"/>
+        <w:spacing w:line="360" w:lineRule="auto"/>
+        <w:ind w:firstLine="600"/>
+        <w:jc w:val="both"/>
+      </w:pPr>
       <w:r>
         <w:t>System design sits at the technical kernel of software engineering and is applied regardless of the software process model that is used. Beginning once software requirements have been analyzed and specified, software design is the first technical activity that is used to build and verify the software. Each activity (designing, coding and testing) transforms information in a manner that ultimately results in validated computer software.</w:t>
       </w:r>
@@ -15094,6 +15248,14 @@
       <w:r>
         <w:t>(RDBMS)</w:t>
       </w:r>
+    </w:p>
+    <w:p>
+      <w:pPr>
+        <w:pStyle w:val="BodyText"/>
+        <w:spacing w:line="360" w:lineRule="auto"/>
+        <w:ind w:firstLine="720"/>
+        <w:jc w:val="both"/>
+      </w:pPr>
     </w:p>
     <w:p>
       <w:pPr>
@@ -15164,12 +15326,31 @@
         <w:ind w:firstLine="720"/>
         <w:jc w:val="both"/>
       </w:pPr>
+    </w:p>
+    <w:p>
+      <w:pPr>
+        <w:pStyle w:val="BodyText"/>
+        <w:spacing w:line="360" w:lineRule="auto"/>
+        <w:ind w:firstLine="720"/>
+        <w:jc w:val="both"/>
+      </w:pPr>
       <w:r>
         <w:t>A relational model represents the database as a collection of relations. Each relation resembles a table of values or file of records. In formal relational model terminology, a row is called a tuple, a column header is called an attribute and the table is called a relation. A relational database consists of a collection of tables, each of which is assigned a unique name. A row in a tale represents a set of related values.</w:t>
       </w:r>
     </w:p>
     <w:p>
       <w:pPr>
+        <w:rPr>
+          <w:sz w:val="24"/>
+          <w:szCs w:val="24"/>
+        </w:rPr>
+      </w:pPr>
+      <w:r>
+        <w:br w:type="page"/>
+      </w:r>
+    </w:p>
+    <w:p>
+      <w:pPr>
         <w:pStyle w:val="BodyText"/>
         <w:spacing w:line="360" w:lineRule="auto"/>
         <w:jc w:val="both"/>
@@ -15181,6 +15362,7 @@
         <w:rPr>
           <w:b/>
         </w:rPr>
+        <w:lastRenderedPageBreak/>
         <w:t>Relations, Domains &amp; Attributes</w:t>
       </w:r>
     </w:p>
@@ -15192,11 +15374,7 @@
         <w:jc w:val="both"/>
       </w:pPr>
       <w:r>
-        <w:t xml:space="preserve">A table is a relation. The rows in a table are called tuples. A tuple is an ordered set of n elements. Columns are referred to as attributes. Relationships have been set between every table in the database. This ensures both Referential and Entity Relationship Integrity. A domain D is a set of atomic values. A common method of specifying a domain is to specify a data type from which the data values forming the domain are drawn. It is also useful to specify a name for the domain to </w:t>
-      </w:r>
-      <w:r>
-        <w:lastRenderedPageBreak/>
-        <w:t>help in interpreting its values. Every value in a relation is atomic, that is not decomposable.</w:t>
+        <w:t>A table is a relation. The rows in a table are called tuples. A tuple is an ordered set of n elements. Columns are referred to as attributes. Relationships have been set between every table in the database. This ensures both Referential and Entity Relationship Integrity. A domain D is a set of atomic values. A common method of specifying a domain is to specify a data type from which the data values forming the domain are drawn. It is also useful to specify a name for the domain to help in interpreting its values. Every value in a relation is atomic, that is not decomposable.</w:t>
       </w:r>
     </w:p>
     <w:p>
@@ -15347,13 +15525,6 @@
         <w:pStyle w:val="BodyText"/>
         <w:spacing w:line="360" w:lineRule="auto"/>
         <w:jc w:val="both"/>
-      </w:pPr>
-    </w:p>
-    <w:p>
-      <w:pPr>
-        <w:pStyle w:val="BodyText"/>
-        <w:spacing w:line="360" w:lineRule="auto"/>
-        <w:jc w:val="both"/>
         <w:rPr>
           <w:b/>
         </w:rPr>
@@ -15362,6 +15533,7 @@
         <w:rPr>
           <w:b/>
         </w:rPr>
+        <w:lastRenderedPageBreak/>
         <w:t>First Normal Form</w:t>
       </w:r>
     </w:p>
@@ -15373,11 +15545,7 @@
         <w:jc w:val="both"/>
       </w:pPr>
       <w:r>
-        <w:t xml:space="preserve">The First Normal Form states that the domain of an attribute must include only atomic values and that the value of any attribute in a tuple must be a single value from the domain of that attribute. In other words, 1NF disallows “relations within relations” or “relations as attribute values within tuples”. The only attribute values permitted by 1NF are single atomic or indivisible values. The first </w:t>
-      </w:r>
-      <w:r>
-        <w:lastRenderedPageBreak/>
-        <w:t>step is to put the data into First Normal Form. This can be done by moving data into separate tables where the data is of similar type in each table. Each table is given a Primary Key or Foreign Key as per requirement of the project. In this we form new relations for each non-atomic attribute or nested relation. This eliminated repeating groups of data. A relation is said to be in first normal form if only if it satisfies the constraints that contain the primary key only.</w:t>
+        <w:t>The First Normal Form states that the domain of an attribute must include only atomic values and that the value of any attribute in a tuple must be a single value from the domain of that attribute. In other words, 1NF disallows “relations within relations” or “relations as attribute values within tuples”. The only attribute values permitted by 1NF are single atomic or indivisible values. The first step is to put the data into First Normal Form. This can be done by moving data into separate tables where the data is of similar type in each table. Each table is given a Primary Key or Foreign Key as per requirement of the project. In this we form new relations for each non-atomic attribute or nested relation. This eliminated repeating groups of data. A relation is said to be in first normal form if only if it satisfies the constraints that contain the primary key only.</w:t>
       </w:r>
     </w:p>
     <w:p>
@@ -15471,9 +15639,6 @@
         <w:ind w:firstLine="720"/>
         <w:jc w:val="both"/>
       </w:pPr>
-      <w:r>
-        <w:t>Sanitizing data means removing any illegal character from the data. Sanitizing user input is one of   the most common tasks in a web application. To make this task easier Python provides native filter extension that you can use to sanitize the data such as e-mail addresses, URLs, IP addresses, etc.</w:t>
-      </w:r>
     </w:p>
     <w:p>
       <w:pPr>
@@ -15483,6 +15648,29 @@
         <w:jc w:val="both"/>
       </w:pPr>
       <w:r>
+        <w:t xml:space="preserve">Sanitizing data means removing any illegal character from the data. Sanitizing user input is one </w:t>
+      </w:r>
+      <w:proofErr w:type="gramStart"/>
+      <w:r>
+        <w:t>of  the</w:t>
+      </w:r>
+      <w:proofErr w:type="gramEnd"/>
+      <w:r>
+        <w:t xml:space="preserve"> most common tasks in a web application. To make this task easier Python provides native </w:t>
+      </w:r>
+      <w:r>
+        <w:lastRenderedPageBreak/>
+        <w:t>filter extension that you can use to sanitize the data such as e-mail addresses, URLs, IP addresses, etc.</w:t>
+      </w:r>
+    </w:p>
+    <w:p>
+      <w:pPr>
+        <w:pStyle w:val="BodyText"/>
+        <w:spacing w:line="360" w:lineRule="auto"/>
+        <w:ind w:firstLine="720"/>
+        <w:jc w:val="both"/>
+      </w:pPr>
+      <w:r>
         <w:t xml:space="preserve">Python filters are used to sanitize and validate external input. The Python filter extension has many of the functions needed for checking user input, and is designed to do data sanitization easier and quicker. This function, when using the flag in the example, is making sure that the code removes all characters except letters, digits and the following </w:t>
       </w:r>
       <w:proofErr w:type="gramStart"/>
@@ -15491,11 +15679,7 @@
       </w:r>
       <w:proofErr w:type="gramEnd"/>
       <w:r>
-        <w:t xml:space="preserve">#$%&amp;’*+-=?_`{|}~@.[] .  </w:t>
-      </w:r>
-      <w:r>
-        <w:lastRenderedPageBreak/>
-        <w:t>Many web applications receive external input. External input/data can be:</w:t>
+        <w:t>#$%&amp;’*+-=?_`{|}~@.[] .  Many web applications receive external input. External input/data can be:</w:t>
       </w:r>
     </w:p>
     <w:p>
@@ -15599,6 +15783,14 @@
         </w:rPr>
         <w:t>Indexing</w:t>
       </w:r>
+    </w:p>
+    <w:p>
+      <w:pPr>
+        <w:pStyle w:val="BodyText"/>
+        <w:spacing w:line="360" w:lineRule="auto"/>
+        <w:ind w:firstLine="720"/>
+        <w:jc w:val="both"/>
+      </w:pPr>
     </w:p>
     <w:p>
       <w:pPr>
@@ -20208,8 +20400,6 @@
         </w:rPr>
         <w:t>question</w:t>
       </w:r>
-      <w:bookmarkStart w:id="0" w:name="_GoBack"/>
-      <w:bookmarkEnd w:id="0"/>
       <w:r>
         <w:rPr>
           <w:sz w:val="24"/>
@@ -20732,6 +20922,8 @@
       <w:r>
         <w:t>explana</w:t>
       </w:r>
+      <w:bookmarkStart w:id="0" w:name="_GoBack"/>
+      <w:bookmarkEnd w:id="0"/>
       <w:r>
         <w:t>tion</w:t>
       </w:r>
@@ -29710,7 +29902,7 @@
                             <w:rPr>
                               <w:noProof/>
                             </w:rPr>
-                            <w:t>30</w:t>
+                            <w:t>31</w:t>
                           </w:r>
                           <w:r>
                             <w:rPr>
@@ -29759,7 +29951,7 @@
                       <w:rPr>
                         <w:noProof/>
                       </w:rPr>
-                      <w:t>30</w:t>
+                      <w:t>31</w:t>
                     </w:r>
                     <w:r>
                       <w:rPr>
@@ -29922,7 +30114,7 @@
                             <w:rPr>
                               <w:noProof/>
                             </w:rPr>
-                            <w:t>47</w:t>
+                            <w:t>41</w:t>
                           </w:r>
                           <w:r>
                             <w:rPr>
@@ -29975,7 +30167,7 @@
                       <w:rPr>
                         <w:noProof/>
                       </w:rPr>
-                      <w:t>47</w:t>
+                      <w:t>41</w:t>
                     </w:r>
                     <w:r>
                       <w:rPr>
@@ -35306,7 +35498,7 @@
 </file>
 
 <file path=customXml/itemProps1.xml><?xml version="1.0" encoding="utf-8"?>
-<ds:datastoreItem xmlns:ds="http://schemas.openxmlformats.org/officeDocument/2006/customXml" ds:itemID="{7D3788AC-1E19-4578-9FC4-26824E3EFA93}">
+<ds:datastoreItem xmlns:ds="http://schemas.openxmlformats.org/officeDocument/2006/customXml" ds:itemID="{50859CF6-3474-45C8-89CD-04B250728BAC}">
   <ds:schemaRefs>
     <ds:schemaRef ds:uri="http://schemas.openxmlformats.org/officeDocument/2006/bibliography"/>
   </ds:schemaRefs>

</xml_diff>